<commit_message>
Changed returns Lists to unmodifiable Collections in order to improve performance
</commit_message>
<xml_diff>
--- a/homework2/dry.docx
+++ b/homework2/dry.docx
@@ -16,6 +16,8 @@
         </w:rPr>
         <w:t>שאלה 1</w:t>
       </w:r>
+      <w:bookmarkStart w:id="0" w:name="_GoBack"/>
+      <w:bookmarkEnd w:id="0"/>
     </w:p>
     <w:p>
       <w:pPr>
@@ -153,7 +155,6 @@
       <w:pPr>
         <w:ind w:left="720"/>
         <w:rPr>
-          <w:rFonts w:hint="cs"/>
           <w:rtl/>
         </w:rPr>
       </w:pPr>
@@ -203,43 +204,736 @@
         </w:rPr>
         <w:t xml:space="preserve">לשם כך </w:t>
       </w:r>
-      <w:bookmarkStart w:id="0" w:name="_GoBack"/>
-      <w:bookmarkEnd w:id="0"/>
-      <w:r>
-        <w:rPr>
-          <w:rFonts w:hint="cs"/>
-          <w:rtl/>
-        </w:rPr>
-        <w:t xml:space="preserve">בחרנו במפות בשביל לקשר בין התוויות לבין הצמתים, ובין (תוויות של) צמתים לבין (תוויות של) קשתות </w:t>
-      </w:r>
-      <w:r>
-        <w:rPr>
-          <w:rFonts w:hint="cs"/>
-          <w:rtl/>
-        </w:rPr>
-        <w:t>(בפרט ב-</w:t>
-      </w:r>
-      <w:proofErr w:type="spellStart"/>
+      <w:r>
+        <w:rPr>
+          <w:rFonts w:hint="cs"/>
+          <w:rtl/>
+        </w:rPr>
+        <w:t>בחרנו במפות בשביל לקשר בין התוויות לבין הצמתים, ובין (תוויות של) צמתים לבין (תוויות של) קשתות (בפרט ב-</w:t>
+      </w:r>
       <w:r>
         <w:rPr>
           <w:rFonts w:ascii="Consolas" w:hAnsi="Consolas"/>
         </w:rPr>
         <w:t>HashMap</w:t>
       </w:r>
-      <w:proofErr w:type="spellEnd"/>
       <w:r>
         <w:rPr>
           <w:rFonts w:ascii="Consolas" w:hAnsi="Consolas" w:hint="cs"/>
           <w:rtl/>
         </w:rPr>
-        <w:t xml:space="preserve"> בגלל הביצועים שלה)</w:t>
-      </w:r>
-      <w:r>
-        <w:rPr>
-          <w:rFonts w:ascii="Consolas" w:hAnsi="Consolas" w:hint="cs"/>
-          <w:rtl/>
-        </w:rPr>
-        <w:t>.</w:t>
+        <w:t xml:space="preserve"> בגלל הביצועים שלה).</w:t>
+      </w:r>
+    </w:p>
+    <w:p>
+      <w:pPr>
+        <w:ind w:left="720"/>
+        <w:rPr>
+          <w:rtl/>
+        </w:rPr>
+      </w:pPr>
+      <w:r>
+        <w:rPr>
+          <w:rFonts w:hint="cs"/>
+          <w:rtl/>
+        </w:rPr>
+        <w:t>מכאן יעילות הפעולות טובה:</w:t>
+      </w:r>
+    </w:p>
+    <w:tbl>
+      <w:tblPr>
+        <w:tblStyle w:val="TableGrid"/>
+        <w:bidiVisual/>
+        <w:tblW w:w="0" w:type="auto"/>
+        <w:tblInd w:w="720" w:type="dxa"/>
+        <w:tblLook w:val="04A0" w:firstRow="1" w:lastRow="0" w:firstColumn="1" w:lastColumn="0" w:noHBand="0" w:noVBand="1"/>
+      </w:tblPr>
+      <w:tblGrid>
+        <w:gridCol w:w="4822"/>
+        <w:gridCol w:w="4653"/>
+      </w:tblGrid>
+      <w:tr>
+        <w:tc>
+          <w:tcPr>
+            <w:tcW w:w="4822" w:type="dxa"/>
+            <w:shd w:val="clear" w:color="auto" w:fill="8EAADB" w:themeFill="accent1" w:themeFillTint="99"/>
+          </w:tcPr>
+          <w:p>
+            <w:pPr>
+              <w:rPr>
+                <w:rtl/>
+              </w:rPr>
+            </w:pPr>
+            <w:r>
+              <w:rPr>
+                <w:rFonts w:hint="cs"/>
+                <w:rtl/>
+              </w:rPr>
+              <w:t>פעולה</w:t>
+            </w:r>
+          </w:p>
+        </w:tc>
+        <w:tc>
+          <w:tcPr>
+            <w:tcW w:w="4653" w:type="dxa"/>
+            <w:shd w:val="clear" w:color="auto" w:fill="8EAADB" w:themeFill="accent1" w:themeFillTint="99"/>
+          </w:tcPr>
+          <w:p>
+            <w:pPr>
+              <w:rPr>
+                <w:rtl/>
+              </w:rPr>
+            </w:pPr>
+            <w:r>
+              <w:rPr>
+                <w:rFonts w:hint="cs"/>
+                <w:rtl/>
+              </w:rPr>
+              <w:t>יעילות</w:t>
+            </w:r>
+          </w:p>
+        </w:tc>
+      </w:tr>
+      <w:tr>
+        <w:tc>
+          <w:tcPr>
+            <w:tcW w:w="4822" w:type="dxa"/>
+          </w:tcPr>
+          <w:p>
+            <w:pPr>
+              <w:rPr>
+                <w:rtl/>
+              </w:rPr>
+            </w:pPr>
+            <w:r>
+              <w:t>removeNode</w:t>
+            </w:r>
+          </w:p>
+        </w:tc>
+        <w:tc>
+          <w:tcPr>
+            <w:tcW w:w="4653" w:type="dxa"/>
+          </w:tcPr>
+          <w:p>
+            <w:pPr>
+              <w:rPr>
+                <w:rtl/>
+              </w:rPr>
+            </w:pPr>
+            <w:r>
+              <w:rPr>
+                <w:rFonts w:hint="cs"/>
+                <w:rtl/>
+              </w:rPr>
+              <w:t>מעבר על הבנים והאבות של הצומת</w:t>
+            </w:r>
+          </w:p>
+        </w:tc>
+      </w:tr>
+      <w:tr>
+        <w:tc>
+          <w:tcPr>
+            <w:tcW w:w="4822" w:type="dxa"/>
+          </w:tcPr>
+          <w:p>
+            <w:r>
+              <w:t>addNode</w:t>
+            </w:r>
+            <w:r>
+              <w:t xml:space="preserve">, </w:t>
+            </w:r>
+            <w:r>
+              <w:t>addEdge</w:t>
+            </w:r>
+            <w:r>
+              <w:t xml:space="preserve">, </w:t>
+            </w:r>
+            <w:r>
+              <w:t>removeEdge</w:t>
+            </w:r>
+            <w:r>
+              <w:t xml:space="preserve">, </w:t>
+            </w:r>
+            <w:r>
+              <w:t>getNodeData</w:t>
+            </w:r>
+            <w:r>
+              <w:t xml:space="preserve">, </w:t>
+            </w:r>
+            <w:r>
+              <w:t>setNodeData</w:t>
+            </w:r>
+            <w:r>
+              <w:t xml:space="preserve">, </w:t>
+            </w:r>
+            <w:r>
+              <w:t>getChildByEdgeLabel</w:t>
+            </w:r>
+            <w:r>
+              <w:t xml:space="preserve">, </w:t>
+            </w:r>
+            <w:r>
+              <w:t>getParentByEdgeLabel</w:t>
+            </w:r>
+          </w:p>
+        </w:tc>
+        <w:tc>
+          <w:tcPr>
+            <w:tcW w:w="4653" w:type="dxa"/>
+          </w:tcPr>
+          <w:p>
+            <w:pPr>
+              <w:rPr>
+                <w:rtl/>
+              </w:rPr>
+            </w:pPr>
+            <w:r>
+              <w:rPr>
+                <w:rFonts w:hint="cs"/>
+                <w:rtl/>
+              </w:rPr>
+              <w:t xml:space="preserve">מציאת ערך במפה ו/או הוספה למפה </w:t>
+            </w:r>
+            <w:r>
+              <w:rPr>
+                <w:rtl/>
+              </w:rPr>
+              <w:t>–</w:t>
+            </w:r>
+            <w:r>
+              <w:rPr>
+                <w:rFonts w:hint="cs"/>
+                <w:rtl/>
+              </w:rPr>
+              <w:t xml:space="preserve"> בממוצע מתבצעות בזמן קבוע</w:t>
+            </w:r>
+          </w:p>
+        </w:tc>
+      </w:tr>
+      <w:tr>
+        <w:tc>
+          <w:tcPr>
+            <w:tcW w:w="4822" w:type="dxa"/>
+          </w:tcPr>
+          <w:p>
+            <w:pPr>
+              <w:rPr>
+                <w:rtl/>
+              </w:rPr>
+            </w:pPr>
+            <w:r>
+              <w:t>getNodes(boolean)</w:t>
+            </w:r>
+          </w:p>
+        </w:tc>
+        <w:tc>
+          <w:tcPr>
+            <w:tcW w:w="4653" w:type="dxa"/>
+          </w:tcPr>
+          <w:p>
+            <w:pPr>
+              <w:rPr>
+                <w:rtl/>
+              </w:rPr>
+            </w:pPr>
+            <w:r>
+              <w:rPr>
+                <w:rFonts w:hint="cs"/>
+                <w:rtl/>
+              </w:rPr>
+              <w:t>שכפול של הצמתים בצבע הרצוי</w:t>
+            </w:r>
+            <w:r>
+              <w:rPr>
+                <w:rFonts w:hint="cs"/>
+                <w:rtl/>
+              </w:rPr>
+              <w:t xml:space="preserve"> (מעבר על כל הצמתים בגרף)</w:t>
+            </w:r>
+          </w:p>
+        </w:tc>
+      </w:tr>
+      <w:tr>
+        <w:tc>
+          <w:tcPr>
+            <w:tcW w:w="4822" w:type="dxa"/>
+          </w:tcPr>
+          <w:p>
+            <w:r>
+              <w:t>getChildren</w:t>
+            </w:r>
+            <w:r>
+              <w:t xml:space="preserve">, getParents, </w:t>
+            </w:r>
+            <w:r>
+              <w:t>getNodes</w:t>
+            </w:r>
+            <w:r>
+              <w:t xml:space="preserve">, </w:t>
+            </w:r>
+            <w:r>
+              <w:t>getOutgoingEdges</w:t>
+            </w:r>
+            <w:r>
+              <w:t xml:space="preserve">, </w:t>
+            </w:r>
+            <w:r>
+              <w:t>getIncomingEdges</w:t>
+            </w:r>
+          </w:p>
+        </w:tc>
+        <w:tc>
+          <w:tcPr>
+            <w:tcW w:w="4653" w:type="dxa"/>
+          </w:tcPr>
+          <w:p>
+            <w:r>
+              <w:rPr>
+                <w:rFonts w:hint="cs"/>
+                <w:rtl/>
+              </w:rPr>
+              <w:t>מתבצעות בזמן קבוע</w:t>
+            </w:r>
+          </w:p>
+        </w:tc>
+      </w:tr>
+    </w:tbl>
+    <w:p>
+      <w:pPr>
+        <w:ind w:left="720"/>
+        <w:rPr>
+          <w:rtl/>
+        </w:rPr>
+      </w:pPr>
+    </w:p>
+    <w:p>
+      <w:pPr>
+        <w:ind w:left="720"/>
+        <w:rPr>
+          <w:rtl/>
+        </w:rPr>
+      </w:pPr>
+    </w:p>
+    <w:p>
+      <w:pPr>
+        <w:pStyle w:val="ListParagraph"/>
+        <w:numPr>
+          <w:ilvl w:val="0"/>
+          <w:numId w:val="12"/>
+        </w:numPr>
+      </w:pPr>
+      <w:r>
+        <w:rPr>
+          <w:rFonts w:hint="cs"/>
+          <w:rtl/>
+        </w:rPr>
+        <w:t>מימוש חלופ</w:t>
+      </w:r>
+      <w:r>
+        <w:rPr>
+          <w:rFonts w:hint="cs"/>
+          <w:rtl/>
+        </w:rPr>
+        <w:t xml:space="preserve">י </w:t>
+      </w:r>
+      <w:r>
+        <w:rPr>
+          <w:rtl/>
+        </w:rPr>
+        <w:t>–</w:t>
+      </w:r>
+      <w:r>
+        <w:rPr>
+          <w:rFonts w:hint="cs"/>
+          <w:rtl/>
+        </w:rPr>
+        <w:t xml:space="preserve"> </w:t>
+      </w:r>
+      <w:r>
+        <w:rPr>
+          <w:rFonts w:hint="cs"/>
+          <w:rtl/>
+        </w:rPr>
+        <w:t>לשמור 3 מפות:</w:t>
+      </w:r>
+    </w:p>
+    <w:p>
+      <w:pPr>
+        <w:pStyle w:val="ListParagraph"/>
+        <w:numPr>
+          <w:ilvl w:val="1"/>
+          <w:numId w:val="12"/>
+        </w:numPr>
+      </w:pPr>
+      <w:r>
+        <w:rPr>
+          <w:rFonts w:hint="cs"/>
+          <w:rtl/>
+        </w:rPr>
+        <w:t>מפה של הצמתים השחורים</w:t>
+      </w:r>
+    </w:p>
+    <w:p>
+      <w:pPr>
+        <w:pStyle w:val="ListParagraph"/>
+        <w:numPr>
+          <w:ilvl w:val="1"/>
+          <w:numId w:val="12"/>
+        </w:numPr>
+      </w:pPr>
+      <w:r>
+        <w:rPr>
+          <w:rFonts w:hint="cs"/>
+          <w:rtl/>
+        </w:rPr>
+        <w:t>מפה של הצמתים הלבנים</w:t>
+      </w:r>
+    </w:p>
+    <w:p>
+      <w:pPr>
+        <w:pStyle w:val="ListParagraph"/>
+        <w:numPr>
+          <w:ilvl w:val="1"/>
+          <w:numId w:val="12"/>
+        </w:numPr>
+      </w:pPr>
+      <w:r>
+        <w:rPr>
+          <w:rFonts w:hint="cs"/>
+          <w:rtl/>
+        </w:rPr>
+        <w:t>מפה של הקשתות</w:t>
+      </w:r>
+    </w:p>
+    <w:p>
+      <w:pPr>
+        <w:ind w:left="720"/>
+        <w:rPr>
+          <w:rtl/>
+        </w:rPr>
+      </w:pPr>
+      <w:r>
+        <w:rPr>
+          <w:rFonts w:hint="cs"/>
+          <w:rtl/>
+        </w:rPr>
+        <w:t>קשת תכיל מידע על צומת ההתחלה וצומת הסיום שלה.</w:t>
+      </w:r>
+    </w:p>
+    <w:p>
+      <w:pPr>
+        <w:ind w:left="720"/>
+        <w:rPr>
+          <w:rtl/>
+        </w:rPr>
+      </w:pPr>
+      <w:r>
+        <w:rPr>
+          <w:rFonts w:hint="cs"/>
+          <w:rtl/>
+        </w:rPr>
+        <w:t>השוואה למימוש שבחרנו:</w:t>
+      </w:r>
+    </w:p>
+    <w:p>
+      <w:pPr>
+        <w:pStyle w:val="ListParagraph"/>
+        <w:numPr>
+          <w:ilvl w:val="0"/>
+          <w:numId w:val="13"/>
+        </w:numPr>
+        <w:rPr>
+          <w:rtl/>
+        </w:rPr>
+      </w:pPr>
+      <w:r>
+        <w:rPr>
+          <w:rFonts w:hint="cs"/>
+          <w:rtl/>
+        </w:rPr>
+        <w:lastRenderedPageBreak/>
+        <w:t xml:space="preserve">פעולות על צומת בודד (הוספה, הסרה, עריכת </w:t>
+      </w:r>
+      <w:r>
+        <w:t>data</w:t>
+      </w:r>
+      <w:r>
+        <w:rPr>
+          <w:rFonts w:hint="cs"/>
+          <w:rtl/>
+        </w:rPr>
+        <w:t xml:space="preserve"> וכו') מתבצעות באופן דומה למימוש שבחרנו.</w:t>
+      </w:r>
+    </w:p>
+    <w:p>
+      <w:pPr>
+        <w:pStyle w:val="ListParagraph"/>
+        <w:numPr>
+          <w:ilvl w:val="0"/>
+          <w:numId w:val="13"/>
+        </w:numPr>
+      </w:pPr>
+      <w:r>
+        <w:rPr>
+          <w:rFonts w:hint="cs"/>
+          <w:rtl/>
+        </w:rPr>
+        <w:t xml:space="preserve">הוספת/הסרת קשת </w:t>
+      </w:r>
+      <w:r>
+        <w:rPr>
+          <w:rtl/>
+        </w:rPr>
+        <w:t>–</w:t>
+      </w:r>
+      <w:r>
+        <w:rPr>
+          <w:rFonts w:hint="cs"/>
+          <w:rtl/>
+        </w:rPr>
+        <w:t xml:space="preserve"> פשוטה </w:t>
+      </w:r>
+      <w:r>
+        <w:rPr>
+          <w:rtl/>
+        </w:rPr>
+        <w:t>–</w:t>
+      </w:r>
+      <w:r>
+        <w:rPr>
+          <w:rFonts w:hint="cs"/>
+          <w:rtl/>
+        </w:rPr>
+        <w:t xml:space="preserve"> בדיקה האם הקשת קיימת, ואם כן אז הוספה/הסרה מהמפה של הקשתות.</w:t>
+      </w:r>
+    </w:p>
+    <w:p>
+      <w:pPr>
+        <w:pStyle w:val="ListParagraph"/>
+        <w:numPr>
+          <w:ilvl w:val="0"/>
+          <w:numId w:val="13"/>
+        </w:numPr>
+      </w:pPr>
+      <w:r>
+        <w:t>get</w:t>
+      </w:r>
+      <w:r>
+        <w:rPr>
+          <w:rFonts w:hint="cs"/>
+          <w:rtl/>
+        </w:rPr>
+        <w:t xml:space="preserve"> של הצמתים </w:t>
+      </w:r>
+      <w:r>
+        <w:rPr>
+          <w:rtl/>
+        </w:rPr>
+        <w:t>–</w:t>
+      </w:r>
+      <w:r>
+        <w:rPr>
+          <w:rFonts w:hint="cs"/>
+          <w:rtl/>
+        </w:rPr>
+        <w:t xml:space="preserve"> פשוטה </w:t>
+      </w:r>
+      <w:r>
+        <w:rPr>
+          <w:rtl/>
+        </w:rPr>
+        <w:t>–</w:t>
+      </w:r>
+      <w:r>
+        <w:rPr>
+          <w:rFonts w:hint="cs"/>
+          <w:rtl/>
+        </w:rPr>
+        <w:t xml:space="preserve"> לקיחת הצמתים מהמפה המתאימה לצבע (או איחוד של שתי המפות).</w:t>
+      </w:r>
+    </w:p>
+    <w:p>
+      <w:pPr>
+        <w:pStyle w:val="ListParagraph"/>
+        <w:numPr>
+          <w:ilvl w:val="0"/>
+          <w:numId w:val="13"/>
+        </w:numPr>
+      </w:pPr>
+      <w:r>
+        <w:rPr>
+          <w:rFonts w:hint="cs"/>
+          <w:rtl/>
+        </w:rPr>
+        <w:t>הבעייתיות במימוש הזה מתחילה בשאר ה-</w:t>
+      </w:r>
+      <w:r>
+        <w:t>get</w:t>
+      </w:r>
+      <w:r>
+        <w:rPr>
+          <w:rFonts w:hint="cs"/>
+          <w:rtl/>
+        </w:rPr>
+        <w:t>'ים:</w:t>
+      </w:r>
+    </w:p>
+    <w:p>
+      <w:pPr>
+        <w:pStyle w:val="ListParagraph"/>
+        <w:numPr>
+          <w:ilvl w:val="1"/>
+          <w:numId w:val="13"/>
+        </w:numPr>
+      </w:pPr>
+      <w:r>
+        <w:rPr>
+          <w:rFonts w:hint="cs"/>
+          <w:rtl/>
+        </w:rPr>
+        <w:t xml:space="preserve">בשביל לקבל את הצמתים האבות/בנים של צומת, צריך לחפש </w:t>
+      </w:r>
+      <w:r>
+        <w:rPr>
+          <w:rFonts w:hint="cs"/>
+          <w:b/>
+          <w:bCs/>
+          <w:rtl/>
+        </w:rPr>
+        <w:t>בכל המפה</w:t>
+      </w:r>
+      <w:r>
+        <w:rPr>
+          <w:rFonts w:hint="cs"/>
+          <w:rtl/>
+        </w:rPr>
+        <w:t xml:space="preserve"> של הקשתות.</w:t>
+      </w:r>
+    </w:p>
+    <w:p>
+      <w:pPr>
+        <w:pStyle w:val="ListParagraph"/>
+        <w:numPr>
+          <w:ilvl w:val="1"/>
+          <w:numId w:val="13"/>
+        </w:numPr>
+      </w:pPr>
+      <w:r>
+        <w:rPr>
+          <w:rFonts w:hint="cs"/>
+          <w:rtl/>
+        </w:rPr>
+        <w:t xml:space="preserve">בשביל לקבל צומת הורה או בן לפי </w:t>
+      </w:r>
+      <w:r>
+        <w:t>edge label</w:t>
+      </w:r>
+      <w:r>
+        <w:rPr>
+          <w:rFonts w:hint="cs"/>
+          <w:rtl/>
+        </w:rPr>
+        <w:t xml:space="preserve">, גם צריך לחפש </w:t>
+      </w:r>
+      <w:r>
+        <w:rPr>
+          <w:rFonts w:hint="cs"/>
+          <w:b/>
+          <w:bCs/>
+          <w:rtl/>
+        </w:rPr>
+        <w:t>בכל המפה</w:t>
+      </w:r>
+      <w:r>
+        <w:rPr>
+          <w:rFonts w:hint="cs"/>
+          <w:rtl/>
+        </w:rPr>
+        <w:t xml:space="preserve"> של הקשתות.</w:t>
+      </w:r>
+    </w:p>
+    <w:p>
+      <w:pPr>
+        <w:ind w:left="1080"/>
+        <w:rPr>
+          <w:rtl/>
+        </w:rPr>
+      </w:pPr>
+      <w:r>
+        <w:rPr>
+          <w:rFonts w:hint="cs"/>
+          <w:rtl/>
+        </w:rPr>
+        <w:t>היתרון במימוש החלופי הזה הם ב-</w:t>
+      </w:r>
+      <w:r>
+        <w:t>get</w:t>
+      </w:r>
+      <w:r>
+        <w:rPr>
+          <w:rFonts w:hint="cs"/>
+          <w:rtl/>
+        </w:rPr>
+        <w:t xml:space="preserve"> של צמתים צבועים, שמתבצע בזמן קבוע.</w:t>
+      </w:r>
+      <w:r>
+        <w:rPr>
+          <w:rtl/>
+        </w:rPr>
+        <w:br/>
+      </w:r>
+      <w:r>
+        <w:rPr>
+          <w:rFonts w:hint="cs"/>
+          <w:rtl/>
+        </w:rPr>
+        <w:t>החסרונות הן ב-</w:t>
+      </w:r>
+      <w:r>
+        <w:t>get</w:t>
+      </w:r>
+      <w:r>
+        <w:rPr>
+          <w:rFonts w:hint="cs"/>
+          <w:rtl/>
+        </w:rPr>
+        <w:t xml:space="preserve"> של הורה/בן לפי </w:t>
+      </w:r>
+      <w:r>
+        <w:t>edge label</w:t>
+      </w:r>
+      <w:r>
+        <w:rPr>
+          <w:rFonts w:hint="cs"/>
+          <w:rtl/>
+        </w:rPr>
+        <w:t>, וב-</w:t>
+      </w:r>
+      <w:r>
+        <w:t>get</w:t>
+      </w:r>
+      <w:r>
+        <w:rPr>
+          <w:rFonts w:hint="cs"/>
+          <w:rtl/>
+        </w:rPr>
+        <w:t xml:space="preserve"> של אבות/בנים של צומת (שהדגישו שאלה פעולות שצריכות להתבצע בזמן קבוע), </w:t>
+      </w:r>
+      <w:r>
+        <w:rPr>
+          <w:rFonts w:hint="cs"/>
+          <w:b/>
+          <w:bCs/>
+          <w:rtl/>
+        </w:rPr>
+        <w:t>שלא</w:t>
+      </w:r>
+      <w:r>
+        <w:rPr>
+          <w:rFonts w:hint="cs"/>
+          <w:rtl/>
+        </w:rPr>
+        <w:t xml:space="preserve"> מתבצעות בזמן קבוע.</w:t>
       </w:r>
     </w:p>
     <w:sectPr>
@@ -336,7 +1030,7 @@
         <w:rFonts w:hint="cs"/>
         <w:rtl/>
       </w:rPr>
-      <w:t>1</w:t>
+      <w:t>2</w:t>
     </w:r>
     <w:r>
       <w:ptab w:relativeTo="margin" w:alignment="right" w:leader="none"/>
@@ -535,6 +1229,96 @@
     </w:lvl>
   </w:abstractNum>
   <w:abstractNum w:abstractNumId="2" w15:restartNumberingAfterBreak="0">
+    <w:nsid w:val="103A24E7"/>
+    <w:multiLevelType w:val="hybridMultilevel"/>
+    <w:tmpl w:val="6E866972"/>
+    <w:lvl w:ilvl="0" w:tplc="91AE5528">
+      <w:start w:val="1"/>
+      <w:numFmt w:val="lowerLetter"/>
+      <w:lvlText w:val="%1."/>
+      <w:lvlJc w:val="left"/>
+      <w:pPr>
+        <w:ind w:left="1440" w:hanging="360"/>
+      </w:pPr>
+      <w:rPr>
+        <w:rFonts w:hint="default"/>
+        <w:sz w:val="24"/>
+      </w:rPr>
+    </w:lvl>
+    <w:lvl w:ilvl="1" w:tplc="04090019" w:tentative="1">
+      <w:start w:val="1"/>
+      <w:numFmt w:val="lowerLetter"/>
+      <w:lvlText w:val="%2."/>
+      <w:lvlJc w:val="left"/>
+      <w:pPr>
+        <w:ind w:left="2160" w:hanging="360"/>
+      </w:pPr>
+    </w:lvl>
+    <w:lvl w:ilvl="2" w:tplc="0409001B" w:tentative="1">
+      <w:start w:val="1"/>
+      <w:numFmt w:val="lowerRoman"/>
+      <w:lvlText w:val="%3."/>
+      <w:lvlJc w:val="right"/>
+      <w:pPr>
+        <w:ind w:left="2880" w:hanging="180"/>
+      </w:pPr>
+    </w:lvl>
+    <w:lvl w:ilvl="3" w:tplc="0409000F" w:tentative="1">
+      <w:start w:val="1"/>
+      <w:numFmt w:val="decimal"/>
+      <w:lvlText w:val="%4."/>
+      <w:lvlJc w:val="left"/>
+      <w:pPr>
+        <w:ind w:left="3600" w:hanging="360"/>
+      </w:pPr>
+    </w:lvl>
+    <w:lvl w:ilvl="4" w:tplc="04090019" w:tentative="1">
+      <w:start w:val="1"/>
+      <w:numFmt w:val="lowerLetter"/>
+      <w:lvlText w:val="%5."/>
+      <w:lvlJc w:val="left"/>
+      <w:pPr>
+        <w:ind w:left="4320" w:hanging="360"/>
+      </w:pPr>
+    </w:lvl>
+    <w:lvl w:ilvl="5" w:tplc="0409001B" w:tentative="1">
+      <w:start w:val="1"/>
+      <w:numFmt w:val="lowerRoman"/>
+      <w:lvlText w:val="%6."/>
+      <w:lvlJc w:val="right"/>
+      <w:pPr>
+        <w:ind w:left="5040" w:hanging="180"/>
+      </w:pPr>
+    </w:lvl>
+    <w:lvl w:ilvl="6" w:tplc="0409000F" w:tentative="1">
+      <w:start w:val="1"/>
+      <w:numFmt w:val="decimal"/>
+      <w:lvlText w:val="%7."/>
+      <w:lvlJc w:val="left"/>
+      <w:pPr>
+        <w:ind w:left="5760" w:hanging="360"/>
+      </w:pPr>
+    </w:lvl>
+    <w:lvl w:ilvl="7" w:tplc="04090019" w:tentative="1">
+      <w:start w:val="1"/>
+      <w:numFmt w:val="lowerLetter"/>
+      <w:lvlText w:val="%8."/>
+      <w:lvlJc w:val="left"/>
+      <w:pPr>
+        <w:ind w:left="6480" w:hanging="360"/>
+      </w:pPr>
+    </w:lvl>
+    <w:lvl w:ilvl="8" w:tplc="0409001B" w:tentative="1">
+      <w:start w:val="1"/>
+      <w:numFmt w:val="lowerRoman"/>
+      <w:lvlText w:val="%9."/>
+      <w:lvlJc w:val="right"/>
+      <w:pPr>
+        <w:ind w:left="7200" w:hanging="180"/>
+      </w:pPr>
+    </w:lvl>
+  </w:abstractNum>
+  <w:abstractNum w:abstractNumId="3" w15:restartNumberingAfterBreak="0">
     <w:nsid w:val="14872824"/>
     <w:multiLevelType w:val="multilevel"/>
     <w:tmpl w:val="0409001D"/>
@@ -620,7 +1404,7 @@
       </w:pPr>
     </w:lvl>
   </w:abstractNum>
-  <w:abstractNum w:abstractNumId="3" w15:restartNumberingAfterBreak="0">
+  <w:abstractNum w:abstractNumId="4" w15:restartNumberingAfterBreak="0">
     <w:nsid w:val="1682347E"/>
     <w:multiLevelType w:val="hybridMultilevel"/>
     <w:tmpl w:val="D5DCD3B8"/>
@@ -710,7 +1494,7 @@
       </w:pPr>
     </w:lvl>
   </w:abstractNum>
-  <w:abstractNum w:abstractNumId="4" w15:restartNumberingAfterBreak="0">
+  <w:abstractNum w:abstractNumId="5" w15:restartNumberingAfterBreak="0">
     <w:nsid w:val="29820C7F"/>
     <w:multiLevelType w:val="hybridMultilevel"/>
     <w:tmpl w:val="33605838"/>
@@ -800,7 +1584,7 @@
       </w:pPr>
     </w:lvl>
   </w:abstractNum>
-  <w:abstractNum w:abstractNumId="5" w15:restartNumberingAfterBreak="0">
+  <w:abstractNum w:abstractNumId="6" w15:restartNumberingAfterBreak="0">
     <w:nsid w:val="2BD12E6B"/>
     <w:multiLevelType w:val="hybridMultilevel"/>
     <w:tmpl w:val="AF586688"/>
@@ -890,7 +1674,7 @@
       </w:pPr>
     </w:lvl>
   </w:abstractNum>
-  <w:abstractNum w:abstractNumId="6" w15:restartNumberingAfterBreak="0">
+  <w:abstractNum w:abstractNumId="7" w15:restartNumberingAfterBreak="0">
     <w:nsid w:val="3639693D"/>
     <w:multiLevelType w:val="hybridMultilevel"/>
     <w:tmpl w:val="0D806166"/>
@@ -976,7 +1760,7 @@
       </w:pPr>
     </w:lvl>
   </w:abstractNum>
-  <w:abstractNum w:abstractNumId="7" w15:restartNumberingAfterBreak="0">
+  <w:abstractNum w:abstractNumId="8" w15:restartNumberingAfterBreak="0">
     <w:nsid w:val="41855633"/>
     <w:multiLevelType w:val="hybridMultilevel"/>
     <w:tmpl w:val="71F8A47E"/>
@@ -1088,7 +1872,7 @@
       </w:rPr>
     </w:lvl>
   </w:abstractNum>
-  <w:abstractNum w:abstractNumId="8" w15:restartNumberingAfterBreak="0">
+  <w:abstractNum w:abstractNumId="9" w15:restartNumberingAfterBreak="0">
     <w:nsid w:val="44CF7BD8"/>
     <w:multiLevelType w:val="hybridMultilevel"/>
     <w:tmpl w:val="66509DCE"/>
@@ -1104,7 +1888,7 @@
         <w:rFonts w:hint="default"/>
       </w:rPr>
     </w:lvl>
-    <w:lvl w:ilvl="1" w:tplc="04090019" w:tentative="1">
+    <w:lvl w:ilvl="1" w:tplc="04090019">
       <w:start w:val="1"/>
       <w:numFmt w:val="lowerLetter"/>
       <w:lvlText w:val="%2."/>
@@ -1177,7 +1961,120 @@
       </w:pPr>
     </w:lvl>
   </w:abstractNum>
-  <w:abstractNum w:abstractNumId="9" w15:restartNumberingAfterBreak="0">
+  <w:abstractNum w:abstractNumId="10" w15:restartNumberingAfterBreak="0">
+    <w:nsid w:val="45615513"/>
+    <w:multiLevelType w:val="hybridMultilevel"/>
+    <w:tmpl w:val="F27AEAD4"/>
+    <w:lvl w:ilvl="0" w:tplc="B8B0B34C">
+      <w:start w:val="3"/>
+      <w:numFmt w:val="bullet"/>
+      <w:lvlText w:val=""/>
+      <w:lvlJc w:val="left"/>
+      <w:pPr>
+        <w:ind w:left="1080" w:hanging="360"/>
+      </w:pPr>
+      <w:rPr>
+        <w:rFonts w:ascii="Symbol" w:eastAsiaTheme="minorHAnsi" w:hAnsi="Symbol" w:cs="David" w:hint="default"/>
+      </w:rPr>
+    </w:lvl>
+    <w:lvl w:ilvl="1" w:tplc="04090003">
+      <w:start w:val="1"/>
+      <w:numFmt w:val="bullet"/>
+      <w:lvlText w:val="o"/>
+      <w:lvlJc w:val="left"/>
+      <w:pPr>
+        <w:ind w:left="1800" w:hanging="360"/>
+      </w:pPr>
+      <w:rPr>
+        <w:rFonts w:ascii="Courier New" w:hAnsi="Courier New" w:cs="Courier New" w:hint="default"/>
+      </w:rPr>
+    </w:lvl>
+    <w:lvl w:ilvl="2" w:tplc="04090005">
+      <w:start w:val="1"/>
+      <w:numFmt w:val="bullet"/>
+      <w:lvlText w:val=""/>
+      <w:lvlJc w:val="left"/>
+      <w:pPr>
+        <w:ind w:left="2520" w:hanging="360"/>
+      </w:pPr>
+      <w:rPr>
+        <w:rFonts w:ascii="Wingdings" w:hAnsi="Wingdings" w:hint="default"/>
+      </w:rPr>
+    </w:lvl>
+    <w:lvl w:ilvl="3" w:tplc="04090001" w:tentative="1">
+      <w:start w:val="1"/>
+      <w:numFmt w:val="bullet"/>
+      <w:lvlText w:val=""/>
+      <w:lvlJc w:val="left"/>
+      <w:pPr>
+        <w:ind w:left="3240" w:hanging="360"/>
+      </w:pPr>
+      <w:rPr>
+        <w:rFonts w:ascii="Symbol" w:hAnsi="Symbol" w:hint="default"/>
+      </w:rPr>
+    </w:lvl>
+    <w:lvl w:ilvl="4" w:tplc="04090003" w:tentative="1">
+      <w:start w:val="1"/>
+      <w:numFmt w:val="bullet"/>
+      <w:lvlText w:val="o"/>
+      <w:lvlJc w:val="left"/>
+      <w:pPr>
+        <w:ind w:left="3960" w:hanging="360"/>
+      </w:pPr>
+      <w:rPr>
+        <w:rFonts w:ascii="Courier New" w:hAnsi="Courier New" w:cs="Courier New" w:hint="default"/>
+      </w:rPr>
+    </w:lvl>
+    <w:lvl w:ilvl="5" w:tplc="04090005" w:tentative="1">
+      <w:start w:val="1"/>
+      <w:numFmt w:val="bullet"/>
+      <w:lvlText w:val=""/>
+      <w:lvlJc w:val="left"/>
+      <w:pPr>
+        <w:ind w:left="4680" w:hanging="360"/>
+      </w:pPr>
+      <w:rPr>
+        <w:rFonts w:ascii="Wingdings" w:hAnsi="Wingdings" w:hint="default"/>
+      </w:rPr>
+    </w:lvl>
+    <w:lvl w:ilvl="6" w:tplc="04090001" w:tentative="1">
+      <w:start w:val="1"/>
+      <w:numFmt w:val="bullet"/>
+      <w:lvlText w:val=""/>
+      <w:lvlJc w:val="left"/>
+      <w:pPr>
+        <w:ind w:left="5400" w:hanging="360"/>
+      </w:pPr>
+      <w:rPr>
+        <w:rFonts w:ascii="Symbol" w:hAnsi="Symbol" w:hint="default"/>
+      </w:rPr>
+    </w:lvl>
+    <w:lvl w:ilvl="7" w:tplc="04090003" w:tentative="1">
+      <w:start w:val="1"/>
+      <w:numFmt w:val="bullet"/>
+      <w:lvlText w:val="o"/>
+      <w:lvlJc w:val="left"/>
+      <w:pPr>
+        <w:ind w:left="6120" w:hanging="360"/>
+      </w:pPr>
+      <w:rPr>
+        <w:rFonts w:ascii="Courier New" w:hAnsi="Courier New" w:cs="Courier New" w:hint="default"/>
+      </w:rPr>
+    </w:lvl>
+    <w:lvl w:ilvl="8" w:tplc="04090005" w:tentative="1">
+      <w:start w:val="1"/>
+      <w:numFmt w:val="bullet"/>
+      <w:lvlText w:val=""/>
+      <w:lvlJc w:val="left"/>
+      <w:pPr>
+        <w:ind w:left="6840" w:hanging="360"/>
+      </w:pPr>
+      <w:rPr>
+        <w:rFonts w:ascii="Wingdings" w:hAnsi="Wingdings" w:hint="default"/>
+      </w:rPr>
+    </w:lvl>
+  </w:abstractNum>
+  <w:abstractNum w:abstractNumId="11" w15:restartNumberingAfterBreak="0">
     <w:nsid w:val="58D35441"/>
     <w:multiLevelType w:val="hybridMultilevel"/>
     <w:tmpl w:val="AF586688"/>
@@ -1267,7 +2164,7 @@
       </w:pPr>
     </w:lvl>
   </w:abstractNum>
-  <w:abstractNum w:abstractNumId="10" w15:restartNumberingAfterBreak="0">
+  <w:abstractNum w:abstractNumId="12" w15:restartNumberingAfterBreak="0">
     <w:nsid w:val="6986757D"/>
     <w:multiLevelType w:val="hybridMultilevel"/>
     <w:tmpl w:val="5776E482"/>
@@ -1360,7 +2257,7 @@
       </w:pPr>
     </w:lvl>
   </w:abstractNum>
-  <w:abstractNum w:abstractNumId="11" w15:restartNumberingAfterBreak="0">
+  <w:abstractNum w:abstractNumId="13" w15:restartNumberingAfterBreak="0">
     <w:nsid w:val="77721263"/>
     <w:multiLevelType w:val="hybridMultilevel"/>
     <w:tmpl w:val="F1BC432A"/>
@@ -1450,32 +2347,145 @@
       </w:pPr>
     </w:lvl>
   </w:abstractNum>
+  <w:abstractNum w:abstractNumId="14" w15:restartNumberingAfterBreak="0">
+    <w:nsid w:val="7AFB48D8"/>
+    <w:multiLevelType w:val="hybridMultilevel"/>
+    <w:tmpl w:val="754A2254"/>
+    <w:lvl w:ilvl="0" w:tplc="89D2B0FE">
+      <w:start w:val="1"/>
+      <w:numFmt w:val="bullet"/>
+      <w:lvlText w:val=""/>
+      <w:lvlJc w:val="left"/>
+      <w:pPr>
+        <w:ind w:left="1080" w:hanging="360"/>
+      </w:pPr>
+      <w:rPr>
+        <w:rFonts w:ascii="Symbol" w:eastAsiaTheme="minorHAnsi" w:hAnsi="Symbol" w:cs="David" w:hint="default"/>
+      </w:rPr>
+    </w:lvl>
+    <w:lvl w:ilvl="1" w:tplc="04090003" w:tentative="1">
+      <w:start w:val="1"/>
+      <w:numFmt w:val="bullet"/>
+      <w:lvlText w:val="o"/>
+      <w:lvlJc w:val="left"/>
+      <w:pPr>
+        <w:ind w:left="1800" w:hanging="360"/>
+      </w:pPr>
+      <w:rPr>
+        <w:rFonts w:ascii="Courier New" w:hAnsi="Courier New" w:cs="Courier New" w:hint="default"/>
+      </w:rPr>
+    </w:lvl>
+    <w:lvl w:ilvl="2" w:tplc="04090005" w:tentative="1">
+      <w:start w:val="1"/>
+      <w:numFmt w:val="bullet"/>
+      <w:lvlText w:val=""/>
+      <w:lvlJc w:val="left"/>
+      <w:pPr>
+        <w:ind w:left="2520" w:hanging="360"/>
+      </w:pPr>
+      <w:rPr>
+        <w:rFonts w:ascii="Wingdings" w:hAnsi="Wingdings" w:hint="default"/>
+      </w:rPr>
+    </w:lvl>
+    <w:lvl w:ilvl="3" w:tplc="04090001" w:tentative="1">
+      <w:start w:val="1"/>
+      <w:numFmt w:val="bullet"/>
+      <w:lvlText w:val=""/>
+      <w:lvlJc w:val="left"/>
+      <w:pPr>
+        <w:ind w:left="3240" w:hanging="360"/>
+      </w:pPr>
+      <w:rPr>
+        <w:rFonts w:ascii="Symbol" w:hAnsi="Symbol" w:hint="default"/>
+      </w:rPr>
+    </w:lvl>
+    <w:lvl w:ilvl="4" w:tplc="04090003" w:tentative="1">
+      <w:start w:val="1"/>
+      <w:numFmt w:val="bullet"/>
+      <w:lvlText w:val="o"/>
+      <w:lvlJc w:val="left"/>
+      <w:pPr>
+        <w:ind w:left="3960" w:hanging="360"/>
+      </w:pPr>
+      <w:rPr>
+        <w:rFonts w:ascii="Courier New" w:hAnsi="Courier New" w:cs="Courier New" w:hint="default"/>
+      </w:rPr>
+    </w:lvl>
+    <w:lvl w:ilvl="5" w:tplc="04090005" w:tentative="1">
+      <w:start w:val="1"/>
+      <w:numFmt w:val="bullet"/>
+      <w:lvlText w:val=""/>
+      <w:lvlJc w:val="left"/>
+      <w:pPr>
+        <w:ind w:left="4680" w:hanging="360"/>
+      </w:pPr>
+      <w:rPr>
+        <w:rFonts w:ascii="Wingdings" w:hAnsi="Wingdings" w:hint="default"/>
+      </w:rPr>
+    </w:lvl>
+    <w:lvl w:ilvl="6" w:tplc="04090001" w:tentative="1">
+      <w:start w:val="1"/>
+      <w:numFmt w:val="bullet"/>
+      <w:lvlText w:val=""/>
+      <w:lvlJc w:val="left"/>
+      <w:pPr>
+        <w:ind w:left="5400" w:hanging="360"/>
+      </w:pPr>
+      <w:rPr>
+        <w:rFonts w:ascii="Symbol" w:hAnsi="Symbol" w:hint="default"/>
+      </w:rPr>
+    </w:lvl>
+    <w:lvl w:ilvl="7" w:tplc="04090003" w:tentative="1">
+      <w:start w:val="1"/>
+      <w:numFmt w:val="bullet"/>
+      <w:lvlText w:val="o"/>
+      <w:lvlJc w:val="left"/>
+      <w:pPr>
+        <w:ind w:left="6120" w:hanging="360"/>
+      </w:pPr>
+      <w:rPr>
+        <w:rFonts w:ascii="Courier New" w:hAnsi="Courier New" w:cs="Courier New" w:hint="default"/>
+      </w:rPr>
+    </w:lvl>
+    <w:lvl w:ilvl="8" w:tplc="04090005" w:tentative="1">
+      <w:start w:val="1"/>
+      <w:numFmt w:val="bullet"/>
+      <w:lvlText w:val=""/>
+      <w:lvlJc w:val="left"/>
+      <w:pPr>
+        <w:ind w:left="6840" w:hanging="360"/>
+      </w:pPr>
+      <w:rPr>
+        <w:rFonts w:ascii="Wingdings" w:hAnsi="Wingdings" w:hint="default"/>
+      </w:rPr>
+    </w:lvl>
+  </w:abstractNum>
   <w:num w:numId="1">
+    <w:abstractNumId w:val="8"/>
+  </w:num>
+  <w:num w:numId="2">
+    <w:abstractNumId w:val="3"/>
+  </w:num>
+  <w:num w:numId="3">
+    <w:abstractNumId w:val="12"/>
+  </w:num>
+  <w:num w:numId="4">
+    <w:abstractNumId w:val="4"/>
+  </w:num>
+  <w:num w:numId="5">
+    <w:abstractNumId w:val="11"/>
+  </w:num>
+  <w:num w:numId="6">
+    <w:abstractNumId w:val="13"/>
+  </w:num>
+  <w:num w:numId="7">
     <w:abstractNumId w:val="7"/>
   </w:num>
-  <w:num w:numId="2">
-    <w:abstractNumId w:val="2"/>
-  </w:num>
-  <w:num w:numId="3">
-    <w:abstractNumId w:val="10"/>
-  </w:num>
-  <w:num w:numId="4">
-    <w:abstractNumId w:val="3"/>
-  </w:num>
-  <w:num w:numId="5">
-    <w:abstractNumId w:val="9"/>
-  </w:num>
-  <w:num w:numId="6">
-    <w:abstractNumId w:val="11"/>
-  </w:num>
-  <w:num w:numId="7">
-    <w:abstractNumId w:val="6"/>
-  </w:num>
   <w:num w:numId="8">
-    <w:abstractNumId w:val="4"/>
+    <w:abstractNumId w:val="5"/>
   </w:num>
   <w:num w:numId="9">
-    <w:abstractNumId w:val="5"/>
+    <w:abstractNumId w:val="6"/>
   </w:num>
   <w:num w:numId="10">
     <w:abstractNumId w:val="0"/>
@@ -1484,7 +2494,16 @@
     <w:abstractNumId w:val="1"/>
   </w:num>
   <w:num w:numId="12">
-    <w:abstractNumId w:val="8"/>
+    <w:abstractNumId w:val="9"/>
+  </w:num>
+  <w:num w:numId="13">
+    <w:abstractNumId w:val="10"/>
+  </w:num>
+  <w:num w:numId="14">
+    <w:abstractNumId w:val="2"/>
+  </w:num>
+  <w:num w:numId="15">
+    <w:abstractNumId w:val="14"/>
   </w:num>
 </w:numbering>
 </file>

</xml_diff>